<commit_message>
edits to nature BCA
</commit_message>
<xml_diff>
--- a/Frayling_et_al/reply/ppnature13692_HemaniReply_jep.docx
+++ b/Frayling_et_al/reply/ppnature13692_HemaniReply_jep.docx
@@ -128,15 +128,7 @@
         <w:rPr>
           <w:szCs w:val="24"/>
         </w:rPr>
-        <w:t>We tha</w:t>
-      </w:r>
-      <w:bookmarkStart w:id="0" w:name="_GoBack"/>
-      <w:bookmarkEnd w:id="0"/>
-      <w:r>
-        <w:rPr>
-          <w:szCs w:val="24"/>
-        </w:rPr>
-        <w:t xml:space="preserve">nk Wood </w:t>
+        <w:t xml:space="preserve">We thank Wood </w:t>
       </w:r>
       <w:proofErr w:type="gramStart"/>
       <w:r>
@@ -582,7 +574,65 @@
         <w:rPr>
           <w:szCs w:val="24"/>
         </w:rPr>
-        <w:t>Finally, we note that we did not report that epistasis was ‘widespread’ and in fact pointed out that for gene expression additive genetic variation explains much more of the total genetic variation than non-additive variation</w:t>
+        <w:t>Fina</w:t>
+      </w:r>
+      <w:bookmarkStart w:id="0" w:name="_GoBack"/>
+      <w:bookmarkEnd w:id="0"/>
+      <w:r>
+        <w:rPr>
+          <w:szCs w:val="24"/>
+        </w:rPr>
+        <w:t xml:space="preserve">lly, we note that we did not report that epistasis was </w:t>
+      </w:r>
+      <w:del w:id="1" w:author="joseph powell" w:date="2014-08-20T08:59:00Z">
+        <w:r>
+          <w:rPr>
+            <w:szCs w:val="24"/>
+          </w:rPr>
+          <w:delText>‘</w:delText>
+        </w:r>
+      </w:del>
+      <w:r>
+        <w:rPr>
+          <w:szCs w:val="24"/>
+        </w:rPr>
+        <w:t>widespread</w:t>
+      </w:r>
+      <w:del w:id="2" w:author="joseph powell" w:date="2014-08-20T08:59:00Z">
+        <w:r>
+          <w:rPr>
+            <w:szCs w:val="24"/>
+          </w:rPr>
+          <w:delText>’</w:delText>
+        </w:r>
+      </w:del>
+      <w:r>
+        <w:rPr>
+          <w:szCs w:val="24"/>
+        </w:rPr>
+        <w:t xml:space="preserve"> and </w:t>
+      </w:r>
+      <w:del w:id="3" w:author="joseph powell" w:date="2014-08-20T08:59:00Z">
+        <w:r>
+          <w:rPr>
+            <w:szCs w:val="24"/>
+          </w:rPr>
+          <w:delText>in fact p</w:delText>
+        </w:r>
+      </w:del>
+      <w:ins w:id="4" w:author="joseph powell" w:date="2014-08-20T08:59:00Z">
+        <w:r>
+          <w:rPr>
+            <w:szCs w:val="24"/>
+          </w:rPr>
+          <w:t>p</w:t>
+        </w:r>
+      </w:ins>
+      <w:r>
+        <w:rPr>
+          <w:szCs w:val="24"/>
+        </w:rPr>
+        <w:t>ointed out that for gene expression additive genetic variation explains much more of the total genetic variation than non-additive variation</w:t>
       </w:r>
       <w:r>
         <w:rPr>
@@ -7110,7 +7160,7 @@
                 <w:i/>
                 <w:sz w:val="18"/>
               </w:rPr>
-              <w:pPrChange w:id="1" w:author="joseph powell" w:date="2014-08-19T11:22:00Z">
+              <w:pPrChange w:id="5" w:author="joseph powell" w:date="2014-08-19T11:22:00Z">
                 <w:pPr>
                   <w:pStyle w:val="TableBody"/>
                   <w:autoSpaceDE w:val="0"/>
@@ -11904,7 +11954,7 @@
         </w:rPr>
         <w:t>Author: HUGO symbols OK?</w:t>
       </w:r>
-      <w:ins w:id="2" w:author="joseph powell" w:date="2014-08-19T11:22:00Z">
+      <w:ins w:id="6" w:author="joseph powell" w:date="2014-08-19T11:22:00Z">
         <w:r>
           <w:rPr>
             <w:b/>
@@ -11936,7 +11986,7 @@
         <w:autoSpaceDN w:val="0"/>
         <w:adjustRightInd w:val="0"/>
         <w:rPr>
-          <w:ins w:id="3" w:author="joseph powell" w:date="2014-08-19T11:22:00Z"/>
+          <w:ins w:id="7" w:author="joseph powell" w:date="2014-08-19T11:22:00Z"/>
           <w:szCs w:val="24"/>
         </w:rPr>
       </w:pPr>
@@ -13942,6 +13992,7 @@
         <w:rPr>
           <w:szCs w:val="24"/>
         </w:rPr>
+        <w:lastRenderedPageBreak/>
         <w:fldChar w:fldCharType="begin"/>
       </w:r>
       <w:r>
@@ -20118,7 +20169,7 @@
         <w:noProof/>
         <w:lang w:val="en-US"/>
       </w:rPr>
-      <w:t>1</w:t>
+      <w:t>2</w:t>
     </w:r>
     <w:r>
       <w:rPr>

</xml_diff>